<commit_message>
Update explicar o processo de migração
</commit_message>
<xml_diff>
--- a/Explicar o processo de migração de dados, explicando de forma detalhada as suas principais etapas - extração, transformação e carregamento.docx
+++ b/Explicar o processo de migração de dados, explicando de forma detalhada as suas principais etapas - extração, transformação e carregamento.docx
@@ -3,6 +3,14 @@
 <w:document xmlns:wpc="http://schemas.microsoft.com/office/word/2010/wordprocessingCanvas" xmlns:cx="http://schemas.microsoft.com/office/drawing/2014/chartex" xmlns:cx1="http://schemas.microsoft.com/office/drawing/2015/9/8/chartex" xmlns:cx2="http://schemas.microsoft.com/office/drawing/2015/10/21/chartex" xmlns:cx3="http://schemas.microsoft.com/office/drawing/2016/5/9/chartex" xmlns:cx4="http://schemas.microsoft.com/office/drawing/2016/5/10/chartex" xmlns:cx5="http://schemas.microsoft.com/office/drawing/2016/5/11/chartex" xmlns:cx6="http://schemas.microsoft.com/office/drawing/2016/5/12/chartex" xmlns:cx7="http://schemas.microsoft.com/office/drawing/2016/5/13/chartex" xmlns:cx8="http://schemas.microsoft.com/office/drawing/2016/5/14/chartex" xmlns:mc="http://schemas.openxmlformats.org/markup-compatibility/2006" xmlns:aink="http://schemas.microsoft.com/office/drawing/2016/ink" xmlns:am3d="http://schemas.microsoft.com/office/drawing/2017/model3d" xmlns:o="urn:schemas-microsoft-com:office:office" xmlns:r="http://schemas.openxmlformats.org/officeDocument/2006/relationships" xmlns:m="http://schemas.openxmlformats.org/officeDocument/2006/math" xmlns:v="urn:schemas-microsoft-com:vml" xmlns:wp14="http://schemas.microsoft.com/office/word/2010/wordprocessingDrawing" xmlns:wp="http://schemas.openxmlformats.org/drawingml/2006/wordprocessingDrawing" xmlns:w10="urn:schemas-microsoft-com:office:word" xmlns:w="http://schemas.openxmlformats.org/wordprocessingml/2006/main" xmlns:w14="http://schemas.microsoft.com/office/word/2010/wordml" xmlns:w15="http://schemas.microsoft.com/office/word/2012/wordml" xmlns:w16cid="http://schemas.microsoft.com/office/word/2016/wordml/cid" xmlns:w16se="http://schemas.microsoft.com/office/word/2015/wordml/symex" xmlns:wpg="http://schemas.microsoft.com/office/word/2010/wordprocessingGroup" xmlns:wpi="http://schemas.microsoft.com/office/word/2010/wordprocessingInk" xmlns:wne="http://schemas.microsoft.com/office/word/2006/wordml" xmlns:wps="http://schemas.microsoft.com/office/word/2010/wordprocessingShape" mc:Ignorable="w14 w15 w16se w16cid wp14">
   <w:body>
     <w:p>
+      <w:pPr>
+        <w:rPr>
+          <w:rFonts w:asciiTheme="majorHAnsi" w:eastAsiaTheme="majorEastAsia" w:hAnsiTheme="majorHAnsi" w:cstheme="majorBidi"/>
+          <w:color w:val="2F5496" w:themeColor="accent1" w:themeShade="BF"/>
+          <w:sz w:val="32"/>
+          <w:szCs w:val="32"/>
+        </w:rPr>
+      </w:pPr>
       <w:r>
         <w:rPr>
           <w:rFonts w:asciiTheme="majorHAnsi" w:eastAsiaTheme="majorEastAsia" w:hAnsiTheme="majorHAnsi" w:cstheme="majorBidi"/>
@@ -12,9 +20,488 @@
         </w:rPr>
         <w:t>Explicar o processo de migração de dados, explicando de forma detalhada as suas principais etapas - extração, transformação e carregamento</w:t>
       </w:r>
+    </w:p>
+    <w:p>
+      <w:r>
+        <w:t xml:space="preserve">Na perspetiva do grupo, esta migração tem como objetivo a </w:t>
+      </w:r>
+      <w:r>
+        <w:t xml:space="preserve">consulta dos dados, através da eficiência da base </w:t>
+      </w:r>
+      <w:proofErr w:type="spellStart"/>
+      <w:r>
+        <w:t>NoSQL</w:t>
+      </w:r>
+      <w:proofErr w:type="spellEnd"/>
+      <w:r>
+        <w:t xml:space="preserve"> e também a </w:t>
+      </w:r>
+      <w:r>
+        <w:t xml:space="preserve">eliminação dos </w:t>
+      </w:r>
+      <w:proofErr w:type="spellStart"/>
+      <w:r>
+        <w:t>JOINs</w:t>
+      </w:r>
+      <w:proofErr w:type="spellEnd"/>
+      <w:r>
+        <w:t xml:space="preserve"> existentes na base de dados relacional implementada anteriormente. Numa fase inicial de avaliação deste processo, identificamos duas entidades principais sobre as quais realizamos as várias </w:t>
+      </w:r>
+      <w:proofErr w:type="spellStart"/>
+      <w:r>
+        <w:t>queries</w:t>
+      </w:r>
+      <w:proofErr w:type="spellEnd"/>
+      <w:r>
+        <w:t xml:space="preserve">, Cliente e Viagem. Assim, definimos a existência de duas </w:t>
+      </w:r>
+      <w:proofErr w:type="spellStart"/>
+      <w:r>
+        <w:t>Collections</w:t>
+      </w:r>
+      <w:proofErr w:type="spellEnd"/>
+      <w:r>
+        <w:t xml:space="preserve">. </w:t>
+      </w:r>
+      <w:r>
+        <w:t xml:space="preserve">Dentro de cada </w:t>
+      </w:r>
+      <w:proofErr w:type="spellStart"/>
+      <w:r>
+        <w:t>collection</w:t>
+      </w:r>
+      <w:proofErr w:type="spellEnd"/>
+      <w:r>
+        <w:t xml:space="preserve"> tentamos agregar toda a informação possível para que não fosse necessário recorrer a “</w:t>
+      </w:r>
+      <w:proofErr w:type="spellStart"/>
+      <w:r>
+        <w:t>JOINs</w:t>
+      </w:r>
+      <w:proofErr w:type="spellEnd"/>
+      <w:r>
+        <w:t xml:space="preserve">” entre </w:t>
+      </w:r>
+      <w:proofErr w:type="spellStart"/>
+      <w:r>
+        <w:t>collections</w:t>
+      </w:r>
+      <w:proofErr w:type="spellEnd"/>
+      <w:r>
+        <w:t>.</w:t>
+      </w:r>
+    </w:p>
+    <w:p>
+      <w:r>
+        <w:t xml:space="preserve">Feita a avaliação dos requisitos desta migração procedeu-se à execução da mesma. Para isso foi realizado um script na linguagem JAVA (não a mais apropriada), utilizando bibliotecas e drivers existentes relativas ao motor </w:t>
+      </w:r>
+      <w:proofErr w:type="spellStart"/>
+      <w:r>
+        <w:t>MySQL</w:t>
+      </w:r>
+      <w:proofErr w:type="spellEnd"/>
+      <w:r>
+        <w:t xml:space="preserve"> (extração), classes auxiliares para facilitar o manuseamento dos dados (transformação) e por fim bibliotecas relativas ao motor </w:t>
+      </w:r>
+      <w:proofErr w:type="spellStart"/>
+      <w:r>
+        <w:t>MongoDB</w:t>
+      </w:r>
+      <w:proofErr w:type="spellEnd"/>
+      <w:r>
+        <w:t xml:space="preserve"> (carregamento). </w:t>
+      </w:r>
+    </w:p>
+    <w:p>
+      <w:r>
+        <w:t xml:space="preserve">Para uma melhor explicação do processo, apresenta-se em seguida ……… de uma </w:t>
+      </w:r>
+      <w:proofErr w:type="spellStart"/>
+      <w:r>
+        <w:t>row</w:t>
+      </w:r>
+      <w:proofErr w:type="spellEnd"/>
+      <w:r>
+        <w:t xml:space="preserve"> de cada uma das </w:t>
+      </w:r>
+      <w:proofErr w:type="spellStart"/>
+      <w:r>
+        <w:t>collections</w:t>
+      </w:r>
+      <w:proofErr w:type="spellEnd"/>
+      <w:r>
+        <w:t xml:space="preserve"> referidas anteriormente.</w:t>
+      </w:r>
+    </w:p>
+    <w:p>
+      <w:r>
+        <w:t>IMAGENS</w:t>
+      </w:r>
+    </w:p>
+    <w:p>
+      <w:r>
+        <w:t xml:space="preserve">Em relação à </w:t>
+      </w:r>
+      <w:proofErr w:type="spellStart"/>
+      <w:r>
+        <w:t>Collection</w:t>
+      </w:r>
+      <w:proofErr w:type="spellEnd"/>
+      <w:r>
+        <w:t xml:space="preserve"> Cliente, e mais especificamente a cada </w:t>
+      </w:r>
+      <w:proofErr w:type="spellStart"/>
+      <w:r>
+        <w:t>row</w:t>
+      </w:r>
+      <w:proofErr w:type="spellEnd"/>
+      <w:r>
+        <w:t xml:space="preserve">, é guardado o id do cliente (que serve também como identificador para o objeto </w:t>
+      </w:r>
+      <w:proofErr w:type="gramStart"/>
+      <w:r>
+        <w:t>mongo</w:t>
+      </w:r>
+      <w:proofErr w:type="gramEnd"/>
+      <w:r>
+        <w:t xml:space="preserve">), o seu nome, email, </w:t>
+      </w:r>
+      <w:proofErr w:type="spellStart"/>
+      <w:r>
+        <w:t>nif</w:t>
+      </w:r>
+      <w:proofErr w:type="spellEnd"/>
+      <w:r>
+        <w:t xml:space="preserve">, </w:t>
+      </w:r>
+      <w:r>
+        <w:rPr>
+          <w:color w:val="FF0000"/>
+        </w:rPr>
+        <w:t>password</w:t>
+      </w:r>
+      <w:r>
+        <w:t xml:space="preserve"> e</w:t>
+      </w:r>
+      <w:r>
+        <w:t xml:space="preserve"> uma lista de todos os bilhetes adquiridos por si. </w:t>
+      </w:r>
+      <w:r>
+        <w:t>Em cada bilhete presente nesta lista está presente o seu id, preço, data de aquisição, classe, número, data de partida, data de chegada, duração, origem e destino.</w:t>
+      </w:r>
+      <w:r>
+        <w:t xml:space="preserve"> </w:t>
+      </w:r>
+      <w:r>
+        <w:t xml:space="preserve">Para a construção de cada uma das </w:t>
+      </w:r>
+      <w:proofErr w:type="spellStart"/>
+      <w:r>
+        <w:t>rows</w:t>
+      </w:r>
+      <w:proofErr w:type="spellEnd"/>
+      <w:r>
+        <w:t xml:space="preserve"> são então montados os objetos auxiliares e introduzidos individualmente, pelo que não existem problemas de falta de memória relativos a este processo.</w:t>
+      </w:r>
+    </w:p>
+    <w:p>
+      <w:r>
+        <w:t>Para extração dos dados o script foi o seguinte:</w:t>
+      </w:r>
+    </w:p>
+    <w:p>
+      <w:r>
+        <w:rPr>
+          <w:noProof/>
+        </w:rPr>
+        <w:t>IMAGEM</w:t>
+      </w:r>
+    </w:p>
+    <w:p>
+      <w:r>
+        <w:t xml:space="preserve"> A primeira </w:t>
+      </w:r>
+      <w:proofErr w:type="spellStart"/>
+      <w:r>
+        <w:t>query</w:t>
+      </w:r>
+      <w:proofErr w:type="spellEnd"/>
+      <w:r>
+        <w:t xml:space="preserve"> presente na </w:t>
+      </w:r>
+      <w:r>
+        <w:t xml:space="preserve">figura </w:t>
+      </w:r>
+      <w:r>
+        <w:t>serve, como é obvio</w:t>
+      </w:r>
+      <w:r>
+        <w:t>,</w:t>
+      </w:r>
+      <w:r>
+        <w:t xml:space="preserve"> para selecionar todos os clientes registados na base de dados. </w:t>
+      </w:r>
+      <w:r>
+        <w:t xml:space="preserve">O </w:t>
+      </w:r>
+      <w:r>
+        <w:t>‘</w:t>
+      </w:r>
+      <w:proofErr w:type="spellStart"/>
+      <w:r>
+        <w:t>ResultSet</w:t>
+      </w:r>
+      <w:proofErr w:type="spellEnd"/>
+      <w:r>
+        <w:t xml:space="preserve"> </w:t>
+      </w:r>
+      <w:proofErr w:type="spellStart"/>
+      <w:r>
+        <w:t>rs</w:t>
+      </w:r>
+      <w:proofErr w:type="spellEnd"/>
+      <w:r>
+        <w:t>’ representa tal resultado e iterando sobre ele podemos ir construindo a informação relativa a cada Cliente.</w:t>
+      </w:r>
+      <w:r>
+        <w:t xml:space="preserve"> </w:t>
+      </w:r>
+      <w:r>
+        <w:t xml:space="preserve">A segunda </w:t>
+      </w:r>
+      <w:proofErr w:type="spellStart"/>
+      <w:r>
+        <w:t>query</w:t>
+      </w:r>
+      <w:proofErr w:type="spellEnd"/>
+      <w:r>
+        <w:t xml:space="preserve"> é utilizada para construir a lista dos bilhetes associados a um cliente. Esta </w:t>
+      </w:r>
+      <w:proofErr w:type="spellStart"/>
+      <w:r>
+        <w:t>query</w:t>
+      </w:r>
+      <w:proofErr w:type="spellEnd"/>
+      <w:r>
+        <w:t xml:space="preserve"> vai buscar informação d</w:t>
+      </w:r>
+      <w:r>
+        <w:t xml:space="preserve">e cada um dos </w:t>
+      </w:r>
+      <w:r>
+        <w:t>bilhete</w:t>
+      </w:r>
+      <w:r>
+        <w:t>s associados ao cliente</w:t>
+      </w:r>
+      <w:r>
+        <w:t xml:space="preserve"> em causa </w:t>
+      </w:r>
+      <w:r>
+        <w:t>assim como informação relativa</w:t>
+      </w:r>
+      <w:r>
+        <w:t xml:space="preserve"> à viagem </w:t>
+      </w:r>
+      <w:r>
+        <w:t xml:space="preserve">a que o bilhete pertence </w:t>
+      </w:r>
+      <w:r>
+        <w:t xml:space="preserve">para contemplar toda a informação necessária à execução correta das </w:t>
+      </w:r>
+      <w:proofErr w:type="spellStart"/>
+      <w:r>
+        <w:t>queries</w:t>
+      </w:r>
+      <w:proofErr w:type="spellEnd"/>
+      <w:r>
+        <w:t xml:space="preserve"> sobre esta coleção sem ter necessidade de recorrer a outra. </w:t>
+      </w:r>
+      <w:r>
+        <w:t xml:space="preserve">Construída a informação relativa a um cliente é então necessária </w:t>
+      </w:r>
+      <w:proofErr w:type="gramStart"/>
+      <w:r>
+        <w:t>a</w:t>
+      </w:r>
+      <w:proofErr w:type="gramEnd"/>
+      <w:r>
+        <w:t xml:space="preserve"> sua introdução na nova base de dados. Este processo é feito através do método ‘</w:t>
+      </w:r>
+      <w:proofErr w:type="spellStart"/>
+      <w:proofErr w:type="gramStart"/>
+      <w:r>
+        <w:t>mongoAddCliente</w:t>
+      </w:r>
+      <w:proofErr w:type="spellEnd"/>
+      <w:r>
+        <w:t>(</w:t>
+      </w:r>
+      <w:proofErr w:type="gramEnd"/>
+      <w:r>
+        <w:t>Cliente c)’ que é explicado em seguida e cuja implementação pode ser vista na figura em seguida.</w:t>
+      </w:r>
+    </w:p>
+    <w:p>
+      <w:pPr>
+        <w:jc w:val="center"/>
+      </w:pPr>
+      <w:r>
+        <w:rPr>
+          <w:noProof/>
+        </w:rPr>
+        <w:lastRenderedPageBreak/>
+        <w:drawing>
+          <wp:inline distT="0" distB="0" distL="0" distR="0" wp14:anchorId="44D52892" wp14:editId="05BCA2B1">
+            <wp:extent cx="4126500" cy="3591763"/>
+            <wp:effectExtent l="0" t="0" r="7620" b="8890"/>
+            <wp:docPr id="1" name="Imagem 1"/>
+            <wp:cNvGraphicFramePr>
+              <a:graphicFrameLocks xmlns:a="http://schemas.openxmlformats.org/drawingml/2006/main" noChangeAspect="1"/>
+            </wp:cNvGraphicFramePr>
+            <a:graphic xmlns:a="http://schemas.openxmlformats.org/drawingml/2006/main">
+              <a:graphicData uri="http://schemas.openxmlformats.org/drawingml/2006/picture">
+                <pic:pic xmlns:pic="http://schemas.openxmlformats.org/drawingml/2006/picture">
+                  <pic:nvPicPr>
+                    <pic:cNvPr id="1" name=""/>
+                    <pic:cNvPicPr/>
+                  </pic:nvPicPr>
+                  <pic:blipFill>
+                    <a:blip r:embed="rId4"/>
+                    <a:stretch>
+                      <a:fillRect/>
+                    </a:stretch>
+                  </pic:blipFill>
+                  <pic:spPr>
+                    <a:xfrm>
+                      <a:off x="0" y="0"/>
+                      <a:ext cx="4157956" cy="3619143"/>
+                    </a:xfrm>
+                    <a:prstGeom prst="rect">
+                      <a:avLst/>
+                    </a:prstGeom>
+                  </pic:spPr>
+                </pic:pic>
+              </a:graphicData>
+            </a:graphic>
+          </wp:inline>
+        </w:drawing>
+      </w:r>
+    </w:p>
+    <w:p>
+      <w:r>
+        <w:t xml:space="preserve">Inicialmente é necessário obter ligação com a base de dados Mongo e posteriormente obter a coleção relativa aos clientes. </w:t>
+      </w:r>
+      <w:r>
+        <w:t>Para introduzir dados é necessário primeiro convertê-los e isso é feito introduzindo-os em um “</w:t>
+      </w:r>
+      <w:proofErr w:type="spellStart"/>
+      <w:r>
+        <w:t>BasicBDObject</w:t>
+      </w:r>
+      <w:proofErr w:type="spellEnd"/>
+      <w:r>
+        <w:t xml:space="preserve">”. O processo é terminado pela inserção do objeto criado, ou seja, a nova </w:t>
+      </w:r>
+      <w:proofErr w:type="spellStart"/>
+      <w:r>
+        <w:t>row</w:t>
+      </w:r>
+      <w:proofErr w:type="spellEnd"/>
+      <w:r>
+        <w:t xml:space="preserve"> a ser introduzida através do método “</w:t>
+      </w:r>
+      <w:proofErr w:type="spellStart"/>
+      <w:r>
+        <w:t>insert</w:t>
+      </w:r>
+      <w:proofErr w:type="spellEnd"/>
+      <w:r>
+        <w:t>(</w:t>
+      </w:r>
+      <w:proofErr w:type="spellStart"/>
+      <w:r>
+        <w:t>doc</w:t>
+      </w:r>
+      <w:proofErr w:type="spellEnd"/>
+      <w:r>
+        <w:t xml:space="preserve">)” que é passado à coleção </w:t>
+      </w:r>
+      <w:proofErr w:type="spellStart"/>
+      <w:r>
+        <w:t>anteriormento</w:t>
+      </w:r>
+      <w:proofErr w:type="spellEnd"/>
+      <w:r>
+        <w:t xml:space="preserve"> obtida.</w:t>
+      </w:r>
       <w:bookmarkStart w:id="0" w:name="_GoBack"/>
       <w:bookmarkEnd w:id="0"/>
     </w:p>
+    <w:p/>
+    <w:p>
+      <w:r>
+        <w:t xml:space="preserve">Em relação à </w:t>
+      </w:r>
+      <w:proofErr w:type="spellStart"/>
+      <w:r>
+        <w:t>Collection</w:t>
+      </w:r>
+      <w:proofErr w:type="spellEnd"/>
+      <w:r>
+        <w:t xml:space="preserve"> Viagem, e novamente relativo a cada </w:t>
+      </w:r>
+      <w:proofErr w:type="spellStart"/>
+      <w:r>
+        <w:t>row</w:t>
+      </w:r>
+      <w:proofErr w:type="spellEnd"/>
+      <w:r>
+        <w:t xml:space="preserve">, é guardado o id da viagem, o seu preço base, datas de partida e chegada, duração, o comboio pela qual é realizada, origem e destino, e uma lista de bilhetes. Esta lista, ao contrário da lista presente em cada </w:t>
+      </w:r>
+      <w:proofErr w:type="spellStart"/>
+      <w:r>
+        <w:t>row</w:t>
+      </w:r>
+      <w:proofErr w:type="spellEnd"/>
+      <w:r>
+        <w:t xml:space="preserve"> da </w:t>
+      </w:r>
+      <w:proofErr w:type="spellStart"/>
+      <w:r>
+        <w:t>Collection</w:t>
+      </w:r>
+      <w:proofErr w:type="spellEnd"/>
+      <w:r>
+        <w:t xml:space="preserve"> Cliente, não representa todos os bilhetes comprados para a viagem em causa</w:t>
+      </w:r>
+      <w:r>
+        <w:t xml:space="preserve">, </w:t>
+      </w:r>
+      <w:r>
+        <w:t xml:space="preserve">mas sim uma lista de todos os possíveis bilhetes. O que diferencia os bilhetes comprados dos não comprados é ……… O processo de construção de cada </w:t>
+      </w:r>
+      <w:proofErr w:type="spellStart"/>
+      <w:r>
+        <w:t>row</w:t>
+      </w:r>
+      <w:proofErr w:type="spellEnd"/>
+      <w:r>
+        <w:t xml:space="preserve"> é semelhante ao explicado no caso de Cliente.</w:t>
+      </w:r>
+    </w:p>
+    <w:p>
+      <w:r>
+        <w:t>IMAGEM</w:t>
+      </w:r>
+    </w:p>
+    <w:p>
+      <w:r>
+        <w:t>SOBRAL EXPLICA AHAH</w:t>
+      </w:r>
+    </w:p>
+    <w:p/>
+    <w:p/>
     <w:sectPr>
       <w:pgSz w:w="11906" w:h="16838"/>
       <w:pgMar w:top="1417" w:right="1701" w:bottom="1417" w:left="1701" w:header="708" w:footer="708" w:gutter="0"/>

</xml_diff>